<commit_message>
Adding a few batch scripts to play with.
</commit_message>
<xml_diff>
--- a/To do list.docx
+++ b/To do list.docx
@@ -69,8 +69,28 @@
         <w:rPr>
           <w:lang w:val="en-US"/>
         </w:rPr>
-        <w:t>The client presently executes commands sent by the server but does not send back the output from them. This will need to be addressed in a future update.</w:t>
+        <w:t>Commands need to be made more flexible/intuitive. I will have to think about how I want to go about this.</w:t>
       </w:r>
+      <w:r>
+        <w:rPr>
+          <w:lang w:val="en-US"/>
+        </w:rPr>
+        <w:t xml:space="preserve"> -</w:t>
+      </w:r>
+      <w:r>
+        <w:rPr>
+          <w:lang w:val="en-US"/>
+        </w:rPr>
+        <w:sym w:font="Wingdings" w:char="F0E0"/>
+      </w:r>
+      <w:r>
+        <w:rPr>
+          <w:lang w:val="en-US"/>
+        </w:rPr>
+        <w:t xml:space="preserve"> Considering moving all the simple commands and scripts to an SQLite database.</w:t>
+      </w:r>
+      <w:bookmarkStart w:id="0" w:name="_GoBack"/>
+      <w:bookmarkEnd w:id="0"/>
     </w:p>
     <w:p>
       <w:pPr>
@@ -95,7 +115,7 @@
         <w:rPr>
           <w:lang w:val="en-US"/>
         </w:rPr>
-        <w:t>Commands need to be made more flexible/intuitive. I will have to think about how I want to go about this.</w:t>
+        <w:t>Remote scripts and apps execution still needs to be properly implemented. This should include file type flexibility and some means of awareness for client resource load.</w:t>
       </w:r>
     </w:p>
     <w:p>
@@ -121,32 +141,6 @@
         <w:rPr>
           <w:lang w:val="en-US"/>
         </w:rPr>
-        <w:t>Remote scripts and apps execution still needs to be properly implemented. This should include file type flexibility and some means of awareness for client resource load.</w:t>
-      </w:r>
-    </w:p>
-    <w:p>
-      <w:pPr>
-        <w:pStyle w:val="ListParagraph"/>
-        <w:rPr>
-          <w:lang w:val="en-US"/>
-        </w:rPr>
-      </w:pPr>
-    </w:p>
-    <w:p>
-      <w:pPr>
-        <w:pStyle w:val="ListParagraph"/>
-        <w:numPr>
-          <w:ilvl w:val="0"/>
-          <w:numId w:val="1"/>
-        </w:numPr>
-        <w:rPr>
-          <w:lang w:val="en-US"/>
-        </w:rPr>
-      </w:pPr>
-      <w:r>
-        <w:rPr>
-          <w:lang w:val="en-US"/>
-        </w:rPr>
         <w:t>SSH implementation? Maybe SFTP… More for me to think about.</w:t>
       </w:r>
     </w:p>
@@ -171,8 +165,6 @@
         </w:rPr>
         <w:t>For now, at least the basic elements are all in place. Future updates will probably be less significant.</w:t>
       </w:r>
-      <w:bookmarkStart w:id="0" w:name="_GoBack"/>
-      <w:bookmarkEnd w:id="0"/>
     </w:p>
     <w:p>
       <w:pPr>

</xml_diff>